<commit_message>
Created dual counter LIDAR counter and shuttle base station
</commit_message>
<xml_diff>
--- a/docs/Heimdall Docs/Setup Guide/HEMDALL Vehicle Counting System - Setup Guide.docx
+++ b/docs/Heimdall Docs/Setup Guide/HEMDALL Vehicle Counting System - Setup Guide.docx
@@ -10,8 +10,8 @@
         <w:tblLook w:val="04A0" w:firstRow="1" w:lastRow="0" w:firstColumn="1" w:lastColumn="0" w:noHBand="0" w:noVBand="1"/>
       </w:tblPr>
       <w:tblGrid>
-        <w:gridCol w:w="2759"/>
-        <w:gridCol w:w="6313"/>
+        <w:gridCol w:w="2665"/>
+        <w:gridCol w:w="6407"/>
       </w:tblGrid>
       <w:tr>
         <w:tc>
@@ -150,9 +150,61 @@
           <w:p/>
           <w:p/>
           <w:p/>
-          <w:p/>
-          <w:p/>
-          <w:p/>
+          <w:p>
+            <w:r>
+              <w:rPr>
+                <w:noProof/>
+              </w:rPr>
+              <w:drawing>
+                <wp:inline distT="0" distB="0" distL="0" distR="0" wp14:anchorId="11F52C05" wp14:editId="05A689D2">
+                  <wp:extent cx="3429000" cy="2286000"/>
+                  <wp:effectExtent l="0" t="0" r="0" b="0"/>
+                  <wp:docPr id="68" name="Picture 68"/>
+                  <wp:cNvGraphicFramePr>
+                    <a:graphicFrameLocks xmlns:a="http://schemas.openxmlformats.org/drawingml/2006/main" noChangeAspect="1"/>
+                  </wp:cNvGraphicFramePr>
+                  <a:graphic xmlns:a="http://schemas.openxmlformats.org/drawingml/2006/main">
+                    <a:graphicData uri="http://schemas.openxmlformats.org/drawingml/2006/picture">
+                      <pic:pic xmlns:pic="http://schemas.openxmlformats.org/drawingml/2006/picture">
+                        <pic:nvPicPr>
+                          <pic:cNvPr id="0" name="Picture 2"/>
+                          <pic:cNvPicPr>
+                            <a:picLocks noChangeAspect="1" noChangeArrowheads="1"/>
+                          </pic:cNvPicPr>
+                        </pic:nvPicPr>
+                        <pic:blipFill>
+                          <a:blip r:embed="rId8">
+                            <a:extLst>
+                              <a:ext uri="{28A0092B-C50C-407E-A947-70E740481C1C}">
+                                <a14:useLocalDpi xmlns:a14="http://schemas.microsoft.com/office/drawing/2010/main" val="0"/>
+                              </a:ext>
+                            </a:extLst>
+                          </a:blip>
+                          <a:srcRect/>
+                          <a:stretch>
+                            <a:fillRect/>
+                          </a:stretch>
+                        </pic:blipFill>
+                        <pic:spPr bwMode="auto">
+                          <a:xfrm>
+                            <a:off x="0" y="0"/>
+                            <a:ext cx="3429000" cy="2286000"/>
+                          </a:xfrm>
+                          <a:prstGeom prst="rect">
+                            <a:avLst/>
+                          </a:prstGeom>
+                          <a:noFill/>
+                          <a:ln>
+                            <a:noFill/>
+                          </a:ln>
+                        </pic:spPr>
+                      </pic:pic>
+                    </a:graphicData>
+                  </a:graphic>
+                </wp:inline>
+              </w:drawing>
+            </w:r>
+          </w:p>
           <w:p/>
           <w:p/>
           <w:p/>
@@ -188,18 +240,6 @@
             </w:r>
           </w:p>
           <w:p/>
-          <w:p/>
-          <w:p/>
-          <w:p/>
-          <w:p/>
-          <w:p/>
-          <w:p/>
-          <w:p/>
-          <w:p/>
-          <w:p/>
-          <w:p/>
-          <w:p/>
-          <w:p/>
           <w:p>
             <w:r>
               <w:rPr>
@@ -229,7 +269,7 @@
                           <pic:cNvPicPr/>
                         </pic:nvPicPr>
                         <pic:blipFill>
-                          <a:blip r:embed="rId8" cstate="print">
+                          <a:blip r:embed="rId9" cstate="print">
                             <a:extLst>
                               <a:ext uri="{28A0092B-C50C-407E-A947-70E740481C1C}">
                                 <a14:useLocalDpi xmlns:a14="http://schemas.microsoft.com/office/drawing/2010/main" val="0"/>
@@ -256,8 +296,6 @@
               </w:drawing>
             </w:r>
           </w:p>
-          <w:p/>
-          <w:p/>
         </w:tc>
       </w:tr>
     </w:tbl>
@@ -414,7 +452,7 @@
                     </pic:cNvPicPr>
                   </pic:nvPicPr>
                   <pic:blipFill rotWithShape="1">
-                    <a:blip r:embed="rId9" cstate="print">
+                    <a:blip r:embed="rId10" cstate="print">
                       <a:extLst>
                         <a:ext uri="{28A0092B-C50C-407E-A947-70E740481C1C}">
                           <a14:useLocalDpi xmlns:a14="http://schemas.microsoft.com/office/drawing/2010/main" val="0"/>
@@ -651,13 +689,8 @@
       </w:r>
     </w:p>
     <w:p>
-      <w:proofErr w:type="gramStart"/>
-      <w:r>
-        <w:t>Let’s</w:t>
-      </w:r>
-      <w:proofErr w:type="gramEnd"/>
-      <w:r>
-        <w:t xml:space="preserve"> get started.</w:t>
+      <w:r>
+        <w:t>Let’s get started.</w:t>
       </w:r>
       <w:r>
         <w:t xml:space="preserve"> </w:t>
@@ -749,15 +782,7 @@
         <w:t>lithium-ion</w:t>
       </w:r>
       <w:r>
-        <w:t xml:space="preserve"> battery pack which is maintained by a </w:t>
-      </w:r>
-      <w:proofErr w:type="gramStart"/>
-      <w:r>
-        <w:t>10 Watt</w:t>
-      </w:r>
-      <w:proofErr w:type="gramEnd"/>
-      <w:r>
-        <w:t xml:space="preserve"> solar panel. Both the panel and battery packs are weatherproof and designed to be mounted outdoors, near the sensor.</w:t>
+        <w:t xml:space="preserve"> battery pack which is maintained by a 10 Watt solar panel. Both the panel and battery packs are weatherproof and designed to be mounted outdoors, near the sensor.</w:t>
       </w:r>
     </w:p>
     <w:p>
@@ -1007,7 +1032,7 @@
                           </pic:cNvPicPr>
                         </pic:nvPicPr>
                         <pic:blipFill>
-                          <a:blip r:embed="rId10"/>
+                          <a:blip r:embed="rId11"/>
                           <a:stretch>
                             <a:fillRect/>
                           </a:stretch>
@@ -1030,7 +1055,7 @@
                           </pic:cNvPicPr>
                         </pic:nvPicPr>
                         <pic:blipFill>
-                          <a:blip r:embed="rId11"/>
+                          <a:blip r:embed="rId12"/>
                           <a:stretch>
                             <a:fillRect/>
                           </a:stretch>
@@ -1086,7 +1111,7 @@
                           </pic:cNvPicPr>
                         </pic:nvPicPr>
                         <pic:blipFill>
-                          <a:blip r:embed="rId12"/>
+                          <a:blip r:embed="rId13"/>
                           <a:stretch>
                             <a:fillRect/>
                           </a:stretch>
@@ -1109,7 +1134,7 @@
                           </pic:cNvPicPr>
                         </pic:nvPicPr>
                         <pic:blipFill>
-                          <a:blip r:embed="rId11"/>
+                          <a:blip r:embed="rId12"/>
                           <a:stretch>
                             <a:fillRect/>
                           </a:stretch>
@@ -1165,7 +1190,7 @@
                           </pic:cNvPicPr>
                         </pic:nvPicPr>
                         <pic:blipFill>
-                          <a:blip r:embed="rId13"/>
+                          <a:blip r:embed="rId14"/>
                           <a:stretch>
                             <a:fillRect/>
                           </a:stretch>
@@ -1188,7 +1213,7 @@
                           </pic:cNvPicPr>
                         </pic:nvPicPr>
                         <pic:blipFill>
-                          <a:blip r:embed="rId14"/>
+                          <a:blip r:embed="rId15"/>
                           <a:stretch>
                             <a:fillRect/>
                           </a:stretch>
@@ -1211,7 +1236,7 @@
                           </pic:cNvPicPr>
                         </pic:nvPicPr>
                         <pic:blipFill>
-                          <a:blip r:embed="rId12"/>
+                          <a:blip r:embed="rId13"/>
                           <a:stretch>
                             <a:fillRect/>
                           </a:stretch>
@@ -1234,7 +1259,7 @@
                           </pic:cNvPicPr>
                         </pic:nvPicPr>
                         <pic:blipFill>
-                          <a:blip r:embed="rId13"/>
+                          <a:blip r:embed="rId14"/>
                           <a:stretch>
                             <a:fillRect/>
                           </a:stretch>
@@ -1257,7 +1282,7 @@
                           </pic:cNvPicPr>
                         </pic:nvPicPr>
                         <pic:blipFill>
-                          <a:blip r:embed="rId14"/>
+                          <a:blip r:embed="rId15"/>
                           <a:stretch>
                             <a:fillRect/>
                           </a:stretch>
@@ -1721,10 +1746,10 @@
                   <o:lock v:ext="edit" aspectratio="t"/>
                 </v:shapetype>
                 <v:shape id="Picture 39" o:spid="_x0000_s1028" type="#_x0000_t75" style="position:absolute;left:22976;top:15861;width:8457;height:8772;visibility:visible;mso-wrap-style:square" o:gfxdata="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">
-                  <v:imagedata r:id="rId15" o:title=""/>
+                  <v:imagedata r:id="rId16" o:title=""/>
                 </v:shape>
                 <v:shape id="Picture 40" o:spid="_x0000_s1029" type="#_x0000_t75" style="position:absolute;left:14419;top:37144;width:8861;height:6568;visibility:visible;mso-wrap-style:square" o:gfxdata="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">
-                  <v:imagedata r:id="rId16" o:title=""/>
+                  <v:imagedata r:id="rId17" o:title=""/>
                 </v:shape>
                 <v:shapetype id="_x0000_t13" coordsize="21600,21600" o:spt="13" adj="16200,5400" path="m@0,l@0@1,0@1,0@2@0@2@0,21600,21600,10800xe">
                   <v:stroke joinstyle="miter"/>
@@ -1744,26 +1769,26 @@
                 </v:shapetype>
                 <v:shape id="Arrow: Right 41" o:spid="_x0000_s1030" type="#_x0000_t13" style="position:absolute;left:7215;top:39670;width:7512;height:1516;flip:x;visibility:visible;mso-wrap-style:square;v-text-anchor:middle" o:gfxdata="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" adj="19420" fillcolor="black [3213]" strokecolor="#1f3763 [1604]" strokeweight="1pt"/>
                 <v:shape id="Picture 42" o:spid="_x0000_s1031" type="#_x0000_t75" style="position:absolute;left:43766;top:19256;width:11098;height:9219;visibility:visible;mso-wrap-style:square" o:gfxdata="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">
-                  <v:imagedata r:id="rId17" o:title=""/>
+                  <v:imagedata r:id="rId18" o:title=""/>
                 </v:shape>
                 <v:shape id="Picture 43" o:spid="_x0000_s1032" type="#_x0000_t75" style="position:absolute;left:31088;top:37105;width:8861;height:6567;flip:x;visibility:visible;mso-wrap-style:square" o:gfxdata="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">
-                  <v:imagedata r:id="rId16" o:title=""/>
+                  <v:imagedata r:id="rId17" o:title=""/>
                 </v:shape>
                 <v:shape id="Arrow: Right 44" o:spid="_x0000_s1033" type="#_x0000_t13" style="position:absolute;left:39949;top:39630;width:7513;height:1517;visibility:visible;mso-wrap-style:square;v-text-anchor:middle" o:gfxdata="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" adj="19420" fillcolor="black [3213]" strokecolor="#1f3763 [1604]" strokeweight="1pt"/>
                 <v:shape id="Picture 45" o:spid="_x0000_s1034" type="#_x0000_t75" style="position:absolute;left:42240;top:22875;width:3053;height:4808;visibility:visible;mso-wrap-style:square" o:gfxdata="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">
+                  <v:imagedata r:id="rId19" o:title=""/>
+                </v:shape>
+                <v:shape id="Picture 46" o:spid="_x0000_s1035" type="#_x0000_t75" style="position:absolute;left:34291;top:28571;width:7512;height:6387;rotation:180;flip:y;visibility:visible;mso-wrap-style:square" o:gfxdata="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">
+                  <v:imagedata r:id="rId20" o:title=""/>
+                </v:shape>
+                <v:shape id="Picture 47" o:spid="_x0000_s1036" type="#_x0000_t75" style="position:absolute;top:19810;width:11097;height:9219;visibility:visible;mso-wrap-style:square" o:gfxdata="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">
                   <v:imagedata r:id="rId18" o:title=""/>
                 </v:shape>
-                <v:shape id="Picture 46" o:spid="_x0000_s1035" type="#_x0000_t75" style="position:absolute;left:34291;top:28571;width:7512;height:6387;rotation:180;flip:y;visibility:visible;mso-wrap-style:square" o:gfxdata="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">
+                <v:shape id="Picture 48" o:spid="_x0000_s1037" type="#_x0000_t75" style="position:absolute;left:8878;top:23033;width:3053;height:4808;visibility:visible;mso-wrap-style:square" o:gfxdata="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">
                   <v:imagedata r:id="rId19" o:title=""/>
                 </v:shape>
-                <v:shape id="Picture 47" o:spid="_x0000_s1036" type="#_x0000_t75" style="position:absolute;top:19810;width:11097;height:9219;visibility:visible;mso-wrap-style:square" o:gfxdata="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">
-                  <v:imagedata r:id="rId17" o:title=""/>
-                </v:shape>
-                <v:shape id="Picture 48" o:spid="_x0000_s1037" type="#_x0000_t75" style="position:absolute;left:8878;top:23033;width:3053;height:4808;visibility:visible;mso-wrap-style:square" o:gfxdata="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">
-                  <v:imagedata r:id="rId18" o:title=""/>
-                </v:shape>
                 <v:shape id="Picture 49" o:spid="_x0000_s1038" type="#_x0000_t75" style="position:absolute;left:12493;top:28729;width:7512;height:6388;rotation:180;flip:y;visibility:visible;mso-wrap-style:square" o:gfxdata="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">
-                  <v:imagedata r:id="rId19" o:title=""/>
+                  <v:imagedata r:id="rId20" o:title=""/>
                 </v:shape>
                 <v:shape id="Cloud 50" o:spid="_x0000_s1039" style="position:absolute;left:16947;width:20480;height:7700;visibility:visible;mso-wrap-style:square;v-text-anchor:middle" coordsize="43200,43200" o:spt="100" o:gfxdata="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" adj="-11796480,,5400" path="m3900,14370c3629,11657,4261,8921,5623,6907,7775,3726,11264,3017,14005,5202,15678,909,19914,22,22456,3432,23097,1683,24328,474,25749,200v1564,-302,3126,570,4084,2281c31215,267,33501,-460,35463,690v1495,876,2567,2710,2855,4886c40046,6218,41422,7998,41982,10318v407,1684,349,3513,-164,5142c43079,17694,43520,20590,43016,23322v-670,3632,-2888,6352,-5612,6882c37391,32471,36658,34621,35395,36101v-1919,2249,-4691,2538,-6840,714c27860,39948,25999,42343,23667,43106v-2748,899,-5616,-633,-7187,-3840c12772,42310,7956,40599,5804,35472,3690,35809,1705,34024,1110,31250,679,29243,1060,27077,2113,25551,619,24354,-213,22057,-5,19704,239,16949,1845,14791,3863,14507v12,-46,25,-91,37,-137xem4693,26177nfc3809,26271,2925,25993,2160,25380t4768,9519nfc6573,35092,6200,35220,5820,35280t10658,3810nfc16211,38544,15987,37961,15810,37350m28827,34751nfc28788,35398,28698,36038,28560,36660m34129,22954nfc36133,24282,37398,27058,37380,30090m41798,15354nfc41473,16386,40978,17302,40350,18030m38324,5426nfc38379,5843,38405,6266,38400,6690m29078,3952nfc29267,3369,29516,2826,29820,2340m22141,4720nfc22218,4238,22339,3771,22500,3330m14000,5192nfc14472,5568,14908,6021,15300,6540m4127,15789nfc4024,15325,3948,14851,3900,14370e" fillcolor="white [3212]" strokecolor="black [3213]" strokeweight="2.75pt">
                   <v:stroke joinstyle="miter"/>
@@ -1786,7 +1811,6 @@
                             <w:szCs w:val="36"/>
                           </w:rPr>
                         </w:pPr>
-                        <w:proofErr w:type="spellStart"/>
                         <w:r>
                           <w:rPr>
                             <w:rFonts w:hAnsi="Calibri"/>
@@ -1815,7 +1839,6 @@
                           </w:rPr>
                           <w:t>arkdata</w:t>
                         </w:r>
-                        <w:proofErr w:type="spellEnd"/>
                       </w:p>
                     </w:txbxContent>
                   </v:textbox>
@@ -1860,7 +1883,6 @@
                             <w:szCs w:val="28"/>
                           </w:rPr>
                         </w:pPr>
-                        <w:proofErr w:type="spellStart"/>
                         <w:r>
                           <w:rPr>
                             <w:rFonts w:hAnsi="Calibri"/>
@@ -1871,7 +1893,6 @@
                           </w:rPr>
                           <w:t>WiFi</w:t>
                         </w:r>
-                        <w:proofErr w:type="spellEnd"/>
                       </w:p>
                     </w:txbxContent>
                   </v:textbox>
@@ -2131,7 +2152,7 @@
       <w:r>
         <w:t>(</w:t>
       </w:r>
-      <w:hyperlink r:id="rId20" w:history="1">
+      <w:hyperlink r:id="rId21" w:history="1">
         <w:r>
           <w:rPr>
             <w:rStyle w:val="Hyperlink"/>
@@ -3682,6 +3703,67 @@
     </w:p>
     <w:p>
       <w:r>
+        <w:rPr>
+          <w:noProof/>
+        </w:rPr>
+        <w:drawing>
+          <wp:anchor distT="0" distB="0" distL="114300" distR="114300" simplePos="0" relativeHeight="251673600" behindDoc="0" locked="0" layoutInCell="1" allowOverlap="1" wp14:anchorId="7CFB8B0F" wp14:editId="0F995832">
+            <wp:simplePos x="0" y="0"/>
+            <wp:positionH relativeFrom="margin">
+              <wp:posOffset>2510790</wp:posOffset>
+            </wp:positionH>
+            <wp:positionV relativeFrom="paragraph">
+              <wp:posOffset>381000</wp:posOffset>
+            </wp:positionV>
+            <wp:extent cx="3958590" cy="2861310"/>
+            <wp:effectExtent l="0" t="3810" r="0" b="0"/>
+            <wp:wrapSquare wrapText="bothSides"/>
+            <wp:docPr id="69" name="Picture 69" descr="A picture containing tree, outdoor&#10;&#10;Description automatically generated"/>
+            <wp:cNvGraphicFramePr>
+              <a:graphicFrameLocks xmlns:a="http://schemas.openxmlformats.org/drawingml/2006/main" noChangeAspect="1"/>
+            </wp:cNvGraphicFramePr>
+            <a:graphic xmlns:a="http://schemas.openxmlformats.org/drawingml/2006/main">
+              <a:graphicData uri="http://schemas.openxmlformats.org/drawingml/2006/picture">
+                <pic:pic xmlns:pic="http://schemas.openxmlformats.org/drawingml/2006/picture">
+                  <pic:nvPicPr>
+                    <pic:cNvPr id="69" name="Picture 69" descr="A picture containing tree, outdoor&#10;&#10;Description automatically generated"/>
+                    <pic:cNvPicPr/>
+                  </pic:nvPicPr>
+                  <pic:blipFill rotWithShape="1">
+                    <a:blip r:embed="rId22" cstate="print">
+                      <a:extLst>
+                        <a:ext uri="{28A0092B-C50C-407E-A947-70E740481C1C}">
+                          <a14:useLocalDpi xmlns:a14="http://schemas.microsoft.com/office/drawing/2010/main" val="0"/>
+                        </a:ext>
+                      </a:extLst>
+                    </a:blip>
+                    <a:srcRect l="7212" t="11666" r="29511" b="27340"/>
+                    <a:stretch/>
+                  </pic:blipFill>
+                  <pic:spPr bwMode="auto">
+                    <a:xfrm rot="5400000">
+                      <a:off x="0" y="0"/>
+                      <a:ext cx="3958590" cy="2861310"/>
+                    </a:xfrm>
+                    <a:prstGeom prst="rect">
+                      <a:avLst/>
+                    </a:prstGeom>
+                    <a:ln>
+                      <a:noFill/>
+                    </a:ln>
+                    <a:extLst>
+                      <a:ext uri="{53640926-AAD7-44D8-BBD7-CCE9431645EC}">
+                        <a14:shadowObscured xmlns:a14="http://schemas.microsoft.com/office/drawing/2010/main"/>
+                      </a:ext>
+                    </a:extLst>
+                  </pic:spPr>
+                </pic:pic>
+              </a:graphicData>
+            </a:graphic>
+          </wp:anchor>
+        </w:drawing>
+      </w:r>
+      <w:r>
         <w:t>Battery packs should be mounted with the connections facing down</w:t>
       </w:r>
       <w:r>
@@ -3956,34 +4038,38 @@
         <w:t xml:space="preserve"> Both the Vehicle Counters and Base Station units </w:t>
       </w:r>
       <w:r>
-        <w:t xml:space="preserve">can be put into Access Point Mode by holding down the CTR_RST button on the board during the boot process. </w:t>
+        <w:t>can be put into Access Point Mode by holding down the CTR_RST button on the board during the boot process</w:t>
+      </w:r>
+      <w:r>
+        <w:t xml:space="preserve">. Counters can </w:t>
+      </w:r>
+      <w:r>
+        <w:lastRenderedPageBreak/>
+        <w:t xml:space="preserve">be brought up in AP mode simply by holding your hand &lt;20 cm from the LIDAR sensor on power up. </w:t>
+      </w:r>
+      <w:r>
+        <w:t>– An un-configured Base Station unit will come up in AP mode by default.</w:t>
+      </w:r>
+    </w:p>
+    <w:p>
+      <w:pPr>
+        <w:pStyle w:val="ListParagraph"/>
+      </w:pPr>
+    </w:p>
+    <w:p>
+      <w:pPr>
+        <w:pStyle w:val="ListParagraph"/>
+      </w:pPr>
+      <w:r>
+        <w:t>When the devices come up in AP mode</w:t>
+      </w:r>
+      <w:r>
+        <w:t>,</w:t>
       </w:r>
       <w:r>
         <w:t xml:space="preserve"> </w:t>
       </w:r>
       <w:r>
-        <w:t>– An un-configured Base Station unit will come up in AP mode by default.</w:t>
-      </w:r>
-    </w:p>
-    <w:p>
-      <w:pPr>
-        <w:pStyle w:val="ListParagraph"/>
-      </w:pPr>
-    </w:p>
-    <w:p>
-      <w:pPr>
-        <w:pStyle w:val="ListParagraph"/>
-      </w:pPr>
-      <w:r>
-        <w:t>When the devices come up in AP mode</w:t>
-      </w:r>
-      <w:r>
-        <w:t>,</w:t>
-      </w:r>
-      <w:r>
-        <w:t xml:space="preserve"> </w:t>
-      </w:r>
-      <w:r>
         <w:t xml:space="preserve">they display their SSID and IP address on the </w:t>
       </w:r>
       <w:proofErr w:type="spellStart"/>
@@ -4003,21 +4089,6 @@
       <w:r>
         <w:t xml:space="preserve"> a small web server for configuration. </w:t>
       </w:r>
-    </w:p>
-    <w:p>
-      <w:pPr>
-        <w:pStyle w:val="ListParagraph"/>
-      </w:pPr>
-    </w:p>
-    <w:p>
-      <w:pPr>
-        <w:pStyle w:val="ListParagraph"/>
-      </w:pPr>
-    </w:p>
-    <w:p>
-      <w:pPr>
-        <w:pStyle w:val="ListParagraph"/>
-      </w:pPr>
     </w:p>
     <w:p>
       <w:pPr>
@@ -4091,7 +4162,7 @@
                     </pic:cNvPicPr>
                   </pic:nvPicPr>
                   <pic:blipFill>
-                    <a:blip r:embed="rId21" cstate="print">
+                    <a:blip r:embed="rId23" cstate="print">
                       <a:extLst>
                         <a:ext uri="{28A0092B-C50C-407E-A947-70E740481C1C}">
                           <a14:useLocalDpi xmlns:a14="http://schemas.microsoft.com/office/drawing/2010/main" val="0"/>
@@ -4255,6 +4326,33 @@
     <w:p>
       <w:pPr>
         <w:pStyle w:val="ListParagraph"/>
+        <w:rPr>
+          <w:b/>
+          <w:bCs/>
+        </w:rPr>
+      </w:pPr>
+    </w:p>
+    <w:p>
+      <w:pPr>
+        <w:pStyle w:val="ListParagraph"/>
+        <w:rPr>
+          <w:b/>
+          <w:bCs/>
+        </w:rPr>
+      </w:pPr>
+    </w:p>
+    <w:p>
+      <w:pPr>
+        <w:pStyle w:val="ListParagraph"/>
+        <w:ind w:left="0"/>
+      </w:pPr>
+      <w:r>
+        <w:t>The default IP address for a unit running in AP mode is : 192.168.4.1</w:t>
+      </w:r>
+    </w:p>
+    <w:p>
+      <w:pPr>
+        <w:pStyle w:val="ListParagraph"/>
         <w:ind w:left="0"/>
         <w:rPr>
           <w:b/>
@@ -4301,7 +4399,7 @@
                     <pic:cNvPicPr/>
                   </pic:nvPicPr>
                   <pic:blipFill>
-                    <a:blip r:embed="rId22">
+                    <a:blip r:embed="rId24">
                       <a:extLst>
                         <a:ext uri="{28A0092B-C50C-407E-A947-70E740481C1C}">
                           <a14:useLocalDpi xmlns:a14="http://schemas.microsoft.com/office/drawing/2010/main" val="0"/>
@@ -4407,7 +4505,7 @@
                     <pic:cNvPicPr/>
                   </pic:nvPicPr>
                   <pic:blipFill>
-                    <a:blip r:embed="rId23"/>
+                    <a:blip r:embed="rId25"/>
                     <a:stretch>
                       <a:fillRect/>
                     </a:stretch>
@@ -4516,479 +4614,6 @@
             <wp:effectExtent l="0" t="0" r="0" b="0"/>
             <wp:wrapSquare wrapText="bothSides"/>
             <wp:docPr id="2" name="Picture 2"/>
-            <wp:cNvGraphicFramePr>
-              <a:graphicFrameLocks xmlns:a="http://schemas.openxmlformats.org/drawingml/2006/main" noChangeAspect="1"/>
-            </wp:cNvGraphicFramePr>
-            <a:graphic xmlns:a="http://schemas.openxmlformats.org/drawingml/2006/main">
-              <a:graphicData uri="http://schemas.openxmlformats.org/drawingml/2006/picture">
-                <pic:pic xmlns:pic="http://schemas.openxmlformats.org/drawingml/2006/picture">
-                  <pic:nvPicPr>
-                    <pic:cNvPr id="1" name=""/>
-                    <pic:cNvPicPr/>
-                  </pic:nvPicPr>
-                  <pic:blipFill>
-                    <a:blip r:embed="rId24">
-                      <a:extLst>
-                        <a:ext uri="{28A0092B-C50C-407E-A947-70E740481C1C}">
-                          <a14:useLocalDpi xmlns:a14="http://schemas.microsoft.com/office/drawing/2010/main" val="0"/>
-                        </a:ext>
-                      </a:extLst>
-                    </a:blip>
-                    <a:stretch>
-                      <a:fillRect/>
-                    </a:stretch>
-                  </pic:blipFill>
-                  <pic:spPr>
-                    <a:xfrm>
-                      <a:off x="0" y="0"/>
-                      <a:ext cx="2980690" cy="4572000"/>
-                    </a:xfrm>
-                    <a:prstGeom prst="rect">
-                      <a:avLst/>
-                    </a:prstGeom>
-                  </pic:spPr>
-                </pic:pic>
-              </a:graphicData>
-            </a:graphic>
-          </wp:anchor>
-        </w:drawing>
-      </w:r>
-      <w:r>
-        <w:t xml:space="preserve">From your browser, </w:t>
-      </w:r>
-      <w:r>
-        <w:t xml:space="preserve">now </w:t>
-      </w:r>
-      <w:r>
-        <w:t xml:space="preserve">navigate to the IP address shown on the </w:t>
-      </w:r>
-      <w:proofErr w:type="spellStart"/>
-      <w:r>
-        <w:t>eInk</w:t>
-      </w:r>
-      <w:proofErr w:type="spellEnd"/>
-      <w:r>
-        <w:t xml:space="preserve"> display</w:t>
-      </w:r>
-      <w:r>
-        <w:t xml:space="preserve">. </w:t>
-      </w:r>
-      <w:r>
-        <w:t>(192.168.4.1)</w:t>
-      </w:r>
-      <w:r>
-        <w:t xml:space="preserve"> You will be presented with a simple device configuration interface. </w:t>
-      </w:r>
-    </w:p>
-    <w:p>
-      <w:pPr>
-        <w:pStyle w:val="ListParagraph"/>
-        <w:ind w:left="0"/>
-      </w:pPr>
-    </w:p>
-    <w:p>
-      <w:pPr>
-        <w:pStyle w:val="ListParagraph"/>
-        <w:ind w:left="0"/>
-      </w:pPr>
-      <w:r>
-        <w:t xml:space="preserve">Changes made here will be saved to device memory and applied on the next boot. </w:t>
-      </w:r>
-    </w:p>
-    <w:p>
-      <w:pPr>
-        <w:pStyle w:val="ListParagraph"/>
-        <w:ind w:left="0"/>
-      </w:pPr>
-    </w:p>
-    <w:p>
-      <w:pPr>
-        <w:pStyle w:val="ListParagraph"/>
-        <w:ind w:left="0"/>
-      </w:pPr>
-    </w:p>
-    <w:p>
-      <w:pPr>
-        <w:pStyle w:val="ListParagraph"/>
-        <w:ind w:left="0"/>
-      </w:pPr>
-      <w:r>
-        <w:t>P</w:t>
-      </w:r>
-      <w:r>
-        <w:t>arameters are described below.</w:t>
-      </w:r>
-    </w:p>
-    <w:p>
-      <w:pPr>
-        <w:pStyle w:val="ListParagraph"/>
-        <w:ind w:left="0"/>
-      </w:pPr>
-    </w:p>
-    <w:p>
-      <w:pPr>
-        <w:pStyle w:val="ListParagraph"/>
-        <w:pBdr>
-          <w:bottom w:val="single" w:sz="6" w:space="1" w:color="auto"/>
-        </w:pBdr>
-        <w:ind w:left="0"/>
-      </w:pPr>
-    </w:p>
-    <w:p>
-      <w:pPr>
-        <w:pStyle w:val="ListParagraph"/>
-        <w:ind w:left="0"/>
-      </w:pPr>
-    </w:p>
-    <w:p>
-      <w:pPr>
-        <w:pStyle w:val="Heading3"/>
-      </w:pPr>
-      <w:r>
-        <w:t xml:space="preserve">General </w:t>
-      </w:r>
-    </w:p>
-    <w:p/>
-    <w:p>
-      <w:r>
-        <w:t xml:space="preserve">Both Vehicle </w:t>
-      </w:r>
-      <w:r>
-        <w:t>C</w:t>
-      </w:r>
-      <w:r>
-        <w:t xml:space="preserve">ounters and Base Stations have a </w:t>
-      </w:r>
-      <w:r>
-        <w:t xml:space="preserve">section that allows you to set the device name and inspect the device’s MAC address and Model </w:t>
-      </w:r>
-      <w:r>
-        <w:t>Number.</w:t>
-      </w:r>
-    </w:p>
-    <w:p/>
-    <w:p>
-      <w:pPr>
-        <w:rPr>
-          <w:rFonts w:asciiTheme="majorHAnsi" w:eastAsiaTheme="majorEastAsia" w:hAnsiTheme="majorHAnsi" w:cstheme="majorBidi"/>
-          <w:color w:val="1F3763" w:themeColor="accent1" w:themeShade="7F"/>
-          <w:sz w:val="24"/>
-          <w:szCs w:val="24"/>
-        </w:rPr>
-      </w:pPr>
-      <w:r>
-        <w:br w:type="page"/>
-      </w:r>
-    </w:p>
-    <w:p>
-      <w:pPr>
-        <w:pStyle w:val="Heading3"/>
-      </w:pPr>
-      <w:r>
-        <w:lastRenderedPageBreak/>
-        <w:t>LoRa</w:t>
-      </w:r>
-    </w:p>
-    <w:p/>
-    <w:p>
-      <w:r>
-        <w:rPr>
-          <w:noProof/>
-        </w:rPr>
-        <w:drawing>
-          <wp:anchor distT="0" distB="0" distL="114300" distR="114300" simplePos="0" relativeHeight="251666432" behindDoc="0" locked="0" layoutInCell="1" allowOverlap="1" wp14:anchorId="77EA08BB" wp14:editId="0EB96C0F">
-            <wp:simplePos x="0" y="0"/>
-            <wp:positionH relativeFrom="margin">
-              <wp:align>right</wp:align>
-            </wp:positionH>
-            <wp:positionV relativeFrom="paragraph">
-              <wp:posOffset>1905</wp:posOffset>
-            </wp:positionV>
-            <wp:extent cx="2980690" cy="4572000"/>
-            <wp:effectExtent l="0" t="0" r="0" b="0"/>
-            <wp:wrapSquare wrapText="bothSides"/>
-            <wp:docPr id="3" name="Picture 3"/>
-            <wp:cNvGraphicFramePr>
-              <a:graphicFrameLocks xmlns:a="http://schemas.openxmlformats.org/drawingml/2006/main" noChangeAspect="1"/>
-            </wp:cNvGraphicFramePr>
-            <a:graphic xmlns:a="http://schemas.openxmlformats.org/drawingml/2006/main">
-              <a:graphicData uri="http://schemas.openxmlformats.org/drawingml/2006/picture">
-                <pic:pic xmlns:pic="http://schemas.openxmlformats.org/drawingml/2006/picture">
-                  <pic:nvPicPr>
-                    <pic:cNvPr id="1" name=""/>
-                    <pic:cNvPicPr/>
-                  </pic:nvPicPr>
-                  <pic:blipFill>
-                    <a:blip r:embed="rId25">
-                      <a:extLst>
-                        <a:ext uri="{28A0092B-C50C-407E-A947-70E740481C1C}">
-                          <a14:useLocalDpi xmlns:a14="http://schemas.microsoft.com/office/drawing/2010/main" val="0"/>
-                        </a:ext>
-                      </a:extLst>
-                    </a:blip>
-                    <a:stretch>
-                      <a:fillRect/>
-                    </a:stretch>
-                  </pic:blipFill>
-                  <pic:spPr>
-                    <a:xfrm>
-                      <a:off x="0" y="0"/>
-                      <a:ext cx="2980690" cy="4572000"/>
-                    </a:xfrm>
-                    <a:prstGeom prst="rect">
-                      <a:avLst/>
-                    </a:prstGeom>
-                  </pic:spPr>
-                </pic:pic>
-              </a:graphicData>
-            </a:graphic>
-          </wp:anchor>
-        </w:drawing>
-      </w:r>
-      <w:r>
-        <w:t xml:space="preserve">The LoRa radio link requires that the base station and </w:t>
-      </w:r>
-      <w:r>
-        <w:t>vehicle counters both have the same settings for key RF parameters</w:t>
-      </w:r>
-      <w:r>
-        <w:t>.</w:t>
-      </w:r>
-      <w:r>
-        <w:t xml:space="preserve"> </w:t>
-      </w:r>
-    </w:p>
-    <w:p>
-      <w:r>
-        <w:t xml:space="preserve">These settings can be </w:t>
-      </w:r>
-      <w:r>
-        <w:t>c</w:t>
-      </w:r>
-      <w:r>
-        <w:t>hanged</w:t>
-      </w:r>
-      <w:r>
-        <w:t xml:space="preserve"> to optimize link reliability and data </w:t>
-      </w:r>
-      <w:r>
-        <w:t>throughput,</w:t>
-      </w:r>
-      <w:r>
-        <w:t xml:space="preserve"> but they must be the same on each end of the RF link. </w:t>
-      </w:r>
-      <w:r>
-        <w:t xml:space="preserve">In most cases, the default settings should work well and the only thing that might need to be changed for a counter is its Address field. </w:t>
-      </w:r>
-    </w:p>
-    <w:p>
-      <w:pPr>
-        <w:pStyle w:val="ListParagraph"/>
-        <w:ind w:left="0"/>
-      </w:pPr>
-      <w:r>
-        <w:rPr>
-          <w:b/>
-          <w:bCs/>
-        </w:rPr>
-        <w:t>Address</w:t>
-      </w:r>
-      <w:r>
-        <w:t xml:space="preserve">: Base Stations are given the address of 1. It is recommended that all counters be given a unique address so that the base station can distinguish between them. Address 0 is a special address that broadcasts to all listeners. </w:t>
-      </w:r>
-    </w:p>
-    <w:p>
-      <w:pPr>
-        <w:pStyle w:val="ListParagraph"/>
-        <w:ind w:left="0"/>
-      </w:pPr>
-    </w:p>
-    <w:p>
-      <w:pPr>
-        <w:pStyle w:val="ListParagraph"/>
-        <w:ind w:left="0"/>
-      </w:pPr>
-      <w:r>
-        <w:rPr>
-          <w:b/>
-          <w:bCs/>
-        </w:rPr>
-        <w:t>Network ID</w:t>
-      </w:r>
-      <w:r>
-        <w:t>: Devices can only communicate with each other if they have the same Network ID.</w:t>
-      </w:r>
-      <w:r>
-        <w:t xml:space="preserve"> This allows multiple base stations to work in the same area.</w:t>
-      </w:r>
-    </w:p>
-    <w:p>
-      <w:pPr>
-        <w:pStyle w:val="ListParagraph"/>
-        <w:ind w:left="0"/>
-      </w:pPr>
-    </w:p>
-    <w:p>
-      <w:pPr>
-        <w:pStyle w:val="ListParagraph"/>
-        <w:ind w:left="0"/>
-      </w:pPr>
-      <w:r>
-        <w:rPr>
-          <w:b/>
-          <w:bCs/>
-        </w:rPr>
-        <w:t>Spreading Factor</w:t>
-      </w:r>
-      <w:r>
-        <w:t xml:space="preserve">: A parameter related to </w:t>
-      </w:r>
-      <w:r>
-        <w:t xml:space="preserve">the time it takes to transmit data and the range the data can be sent reliably. Larger spreading factors take longer to send but </w:t>
-      </w:r>
-      <w:r>
-        <w:t>can</w:t>
-      </w:r>
-      <w:r>
-        <w:t xml:space="preserve"> send </w:t>
-      </w:r>
-      <w:r>
-        <w:t xml:space="preserve">information </w:t>
-      </w:r>
-      <w:r>
-        <w:t xml:space="preserve">over longer distances. Smaller spreading factors transmit data more quickly, but less reliably. </w:t>
-      </w:r>
-      <w:r>
-        <w:t xml:space="preserve">Valid range is 7-12. </w:t>
-      </w:r>
-    </w:p>
-    <w:p>
-      <w:pPr>
-        <w:pStyle w:val="ListParagraph"/>
-        <w:ind w:left="0"/>
-      </w:pPr>
-    </w:p>
-    <w:p>
-      <w:pPr>
-        <w:pStyle w:val="ListParagraph"/>
-        <w:ind w:left="0"/>
-      </w:pPr>
-      <w:r>
-        <w:rPr>
-          <w:b/>
-          <w:bCs/>
-        </w:rPr>
-        <w:t>Bandwidth</w:t>
-      </w:r>
-      <w:r>
-        <w:t xml:space="preserve">: Related to </w:t>
-      </w:r>
-      <w:r>
-        <w:t>how quickly bits are transmitted for a given Spreading Factor. The default value of 7 (125 kHz) should be sufficient for most applications.</w:t>
-      </w:r>
-    </w:p>
-    <w:p>
-      <w:pPr>
-        <w:pStyle w:val="ListParagraph"/>
-        <w:ind w:left="0"/>
-      </w:pPr>
-    </w:p>
-    <w:p>
-      <w:pPr>
-        <w:pStyle w:val="ListParagraph"/>
-        <w:ind w:left="0"/>
-      </w:pPr>
-      <w:r>
-        <w:rPr>
-          <w:b/>
-          <w:bCs/>
-        </w:rPr>
-        <w:t>Band</w:t>
-      </w:r>
-      <w:r>
-        <w:t xml:space="preserve">: The frequency (in Hz) of the RF transmissions. In cases where there is single frequency interference, this may be changed. </w:t>
-      </w:r>
-    </w:p>
-    <w:p>
-      <w:pPr>
-        <w:pStyle w:val="ListParagraph"/>
-        <w:ind w:left="0"/>
-      </w:pPr>
-    </w:p>
-    <w:p>
-      <w:pPr>
-        <w:pStyle w:val="ListParagraph"/>
-        <w:ind w:left="0"/>
-      </w:pPr>
-      <w:r>
-        <w:rPr>
-          <w:b/>
-          <w:bCs/>
-        </w:rPr>
-        <w:t>Coding Rate</w:t>
-      </w:r>
-      <w:r>
-        <w:t>: Smaller values result in faster transmission.</w:t>
-      </w:r>
-    </w:p>
-    <w:p>
-      <w:pPr>
-        <w:pStyle w:val="ListParagraph"/>
-        <w:ind w:left="0"/>
-      </w:pPr>
-    </w:p>
-    <w:p>
-      <w:pPr>
-        <w:pStyle w:val="ListParagraph"/>
-        <w:ind w:left="0"/>
-      </w:pPr>
-      <w:r>
-        <w:rPr>
-          <w:b/>
-          <w:bCs/>
-        </w:rPr>
-        <w:t>Preamble</w:t>
-      </w:r>
-      <w:r>
-        <w:t xml:space="preserve">: A series of transitions at the start of a message that helps the radios synchronize. </w:t>
-      </w:r>
-      <w:r>
-        <w:t>Higher values are more reliable but take longer to transmit. (Should rarely need to be changed.)</w:t>
-      </w:r>
-    </w:p>
-    <w:p>
-      <w:r>
-        <w:br w:type="page"/>
-      </w:r>
-    </w:p>
-    <w:p>
-      <w:pPr>
-        <w:pStyle w:val="Heading3"/>
-      </w:pPr>
-      <w:r>
-        <w:lastRenderedPageBreak/>
-        <w:t>LIDAR Parameters</w:t>
-      </w:r>
-    </w:p>
-    <w:p/>
-    <w:p>
-      <w:r>
-        <w:rPr>
-          <w:noProof/>
-        </w:rPr>
-        <w:drawing>
-          <wp:anchor distT="0" distB="0" distL="114300" distR="114300" simplePos="0" relativeHeight="251667456" behindDoc="1" locked="0" layoutInCell="1" allowOverlap="1" wp14:anchorId="36A738ED" wp14:editId="2541E624">
-            <wp:simplePos x="0" y="0"/>
-            <wp:positionH relativeFrom="margin">
-              <wp:align>right</wp:align>
-            </wp:positionH>
-            <wp:positionV relativeFrom="paragraph">
-              <wp:posOffset>8890</wp:posOffset>
-            </wp:positionV>
-            <wp:extent cx="2980690" cy="4572000"/>
-            <wp:effectExtent l="0" t="0" r="0" b="0"/>
-            <wp:wrapSquare wrapText="bothSides"/>
-            <wp:docPr id="5" name="Picture 5"/>
             <wp:cNvGraphicFramePr>
               <a:graphicFrameLocks xmlns:a="http://schemas.openxmlformats.org/drawingml/2006/main" noChangeAspect="1"/>
             </wp:cNvGraphicFramePr>
@@ -5027,6 +4652,479 @@
         </w:drawing>
       </w:r>
       <w:r>
+        <w:t xml:space="preserve">From your browser, </w:t>
+      </w:r>
+      <w:r>
+        <w:t xml:space="preserve">now </w:t>
+      </w:r>
+      <w:r>
+        <w:t xml:space="preserve">navigate to the IP address shown on the </w:t>
+      </w:r>
+      <w:proofErr w:type="spellStart"/>
+      <w:r>
+        <w:t>eInk</w:t>
+      </w:r>
+      <w:proofErr w:type="spellEnd"/>
+      <w:r>
+        <w:t xml:space="preserve"> display</w:t>
+      </w:r>
+      <w:r>
+        <w:t xml:space="preserve">. </w:t>
+      </w:r>
+      <w:r>
+        <w:t>(192.168.4.1)</w:t>
+      </w:r>
+      <w:r>
+        <w:t xml:space="preserve"> You will be presented with a simple device configuration interface. </w:t>
+      </w:r>
+    </w:p>
+    <w:p>
+      <w:pPr>
+        <w:pStyle w:val="ListParagraph"/>
+        <w:ind w:left="0"/>
+      </w:pPr>
+    </w:p>
+    <w:p>
+      <w:pPr>
+        <w:pStyle w:val="ListParagraph"/>
+        <w:ind w:left="0"/>
+      </w:pPr>
+      <w:r>
+        <w:t xml:space="preserve">Changes made here will be saved to device memory and applied on the next boot. </w:t>
+      </w:r>
+    </w:p>
+    <w:p>
+      <w:pPr>
+        <w:pStyle w:val="ListParagraph"/>
+        <w:ind w:left="0"/>
+      </w:pPr>
+    </w:p>
+    <w:p>
+      <w:pPr>
+        <w:pStyle w:val="ListParagraph"/>
+        <w:ind w:left="0"/>
+      </w:pPr>
+    </w:p>
+    <w:p>
+      <w:pPr>
+        <w:pStyle w:val="ListParagraph"/>
+        <w:ind w:left="0"/>
+      </w:pPr>
+      <w:r>
+        <w:t>P</w:t>
+      </w:r>
+      <w:r>
+        <w:t>arameters are described below.</w:t>
+      </w:r>
+    </w:p>
+    <w:p>
+      <w:pPr>
+        <w:pStyle w:val="ListParagraph"/>
+        <w:ind w:left="0"/>
+      </w:pPr>
+    </w:p>
+    <w:p>
+      <w:pPr>
+        <w:pStyle w:val="ListParagraph"/>
+        <w:pBdr>
+          <w:bottom w:val="single" w:sz="6" w:space="1" w:color="auto"/>
+        </w:pBdr>
+        <w:ind w:left="0"/>
+      </w:pPr>
+    </w:p>
+    <w:p>
+      <w:pPr>
+        <w:pStyle w:val="ListParagraph"/>
+        <w:ind w:left="0"/>
+      </w:pPr>
+    </w:p>
+    <w:p>
+      <w:pPr>
+        <w:pStyle w:val="Heading3"/>
+      </w:pPr>
+      <w:r>
+        <w:t xml:space="preserve">General </w:t>
+      </w:r>
+    </w:p>
+    <w:p/>
+    <w:p>
+      <w:r>
+        <w:t xml:space="preserve">Both Vehicle </w:t>
+      </w:r>
+      <w:r>
+        <w:t>C</w:t>
+      </w:r>
+      <w:r>
+        <w:t xml:space="preserve">ounters and Base Stations have a </w:t>
+      </w:r>
+      <w:r>
+        <w:t xml:space="preserve">section that allows you to set the device name and inspect the device’s MAC address and Model </w:t>
+      </w:r>
+      <w:r>
+        <w:t>Number.</w:t>
+      </w:r>
+    </w:p>
+    <w:p/>
+    <w:p>
+      <w:pPr>
+        <w:rPr>
+          <w:rFonts w:asciiTheme="majorHAnsi" w:eastAsiaTheme="majorEastAsia" w:hAnsiTheme="majorHAnsi" w:cstheme="majorBidi"/>
+          <w:color w:val="1F3763" w:themeColor="accent1" w:themeShade="7F"/>
+          <w:sz w:val="24"/>
+          <w:szCs w:val="24"/>
+        </w:rPr>
+      </w:pPr>
+      <w:r>
+        <w:br w:type="page"/>
+      </w:r>
+    </w:p>
+    <w:p>
+      <w:pPr>
+        <w:pStyle w:val="Heading3"/>
+      </w:pPr>
+      <w:r>
+        <w:lastRenderedPageBreak/>
+        <w:t>LoRa</w:t>
+      </w:r>
+    </w:p>
+    <w:p/>
+    <w:p>
+      <w:r>
+        <w:rPr>
+          <w:noProof/>
+        </w:rPr>
+        <w:drawing>
+          <wp:anchor distT="0" distB="0" distL="114300" distR="114300" simplePos="0" relativeHeight="251666432" behindDoc="0" locked="0" layoutInCell="1" allowOverlap="1" wp14:anchorId="77EA08BB" wp14:editId="0EB96C0F">
+            <wp:simplePos x="0" y="0"/>
+            <wp:positionH relativeFrom="margin">
+              <wp:align>right</wp:align>
+            </wp:positionH>
+            <wp:positionV relativeFrom="paragraph">
+              <wp:posOffset>1905</wp:posOffset>
+            </wp:positionV>
+            <wp:extent cx="2980690" cy="4572000"/>
+            <wp:effectExtent l="0" t="0" r="0" b="0"/>
+            <wp:wrapSquare wrapText="bothSides"/>
+            <wp:docPr id="3" name="Picture 3"/>
+            <wp:cNvGraphicFramePr>
+              <a:graphicFrameLocks xmlns:a="http://schemas.openxmlformats.org/drawingml/2006/main" noChangeAspect="1"/>
+            </wp:cNvGraphicFramePr>
+            <a:graphic xmlns:a="http://schemas.openxmlformats.org/drawingml/2006/main">
+              <a:graphicData uri="http://schemas.openxmlformats.org/drawingml/2006/picture">
+                <pic:pic xmlns:pic="http://schemas.openxmlformats.org/drawingml/2006/picture">
+                  <pic:nvPicPr>
+                    <pic:cNvPr id="1" name=""/>
+                    <pic:cNvPicPr/>
+                  </pic:nvPicPr>
+                  <pic:blipFill>
+                    <a:blip r:embed="rId27">
+                      <a:extLst>
+                        <a:ext uri="{28A0092B-C50C-407E-A947-70E740481C1C}">
+                          <a14:useLocalDpi xmlns:a14="http://schemas.microsoft.com/office/drawing/2010/main" val="0"/>
+                        </a:ext>
+                      </a:extLst>
+                    </a:blip>
+                    <a:stretch>
+                      <a:fillRect/>
+                    </a:stretch>
+                  </pic:blipFill>
+                  <pic:spPr>
+                    <a:xfrm>
+                      <a:off x="0" y="0"/>
+                      <a:ext cx="2980690" cy="4572000"/>
+                    </a:xfrm>
+                    <a:prstGeom prst="rect">
+                      <a:avLst/>
+                    </a:prstGeom>
+                  </pic:spPr>
+                </pic:pic>
+              </a:graphicData>
+            </a:graphic>
+          </wp:anchor>
+        </w:drawing>
+      </w:r>
+      <w:r>
+        <w:t xml:space="preserve">The LoRa radio link requires that the base station and </w:t>
+      </w:r>
+      <w:r>
+        <w:t>vehicle counters both have the same settings for key RF parameters</w:t>
+      </w:r>
+      <w:r>
+        <w:t>.</w:t>
+      </w:r>
+      <w:r>
+        <w:t xml:space="preserve"> </w:t>
+      </w:r>
+    </w:p>
+    <w:p>
+      <w:r>
+        <w:t xml:space="preserve">These settings can be </w:t>
+      </w:r>
+      <w:r>
+        <w:t>c</w:t>
+      </w:r>
+      <w:r>
+        <w:t>hanged</w:t>
+      </w:r>
+      <w:r>
+        <w:t xml:space="preserve"> to optimize link reliability and data </w:t>
+      </w:r>
+      <w:r>
+        <w:t>throughput,</w:t>
+      </w:r>
+      <w:r>
+        <w:t xml:space="preserve"> but they must be the same on each end of the RF link. </w:t>
+      </w:r>
+      <w:r>
+        <w:t xml:space="preserve">In most cases, the default settings should work well and the only thing that might need to be changed for a counter is its Address field. </w:t>
+      </w:r>
+    </w:p>
+    <w:p>
+      <w:pPr>
+        <w:pStyle w:val="ListParagraph"/>
+        <w:ind w:left="0"/>
+      </w:pPr>
+      <w:r>
+        <w:rPr>
+          <w:b/>
+          <w:bCs/>
+        </w:rPr>
+        <w:t>Address</w:t>
+      </w:r>
+      <w:r>
+        <w:t xml:space="preserve">: Base Stations are given the address of 1. It is recommended that all counters be given a unique address so that the base station can distinguish between them. Address 0 is a special address that broadcasts to all listeners. </w:t>
+      </w:r>
+    </w:p>
+    <w:p>
+      <w:pPr>
+        <w:pStyle w:val="ListParagraph"/>
+        <w:ind w:left="0"/>
+      </w:pPr>
+    </w:p>
+    <w:p>
+      <w:pPr>
+        <w:pStyle w:val="ListParagraph"/>
+        <w:ind w:left="0"/>
+      </w:pPr>
+      <w:r>
+        <w:rPr>
+          <w:b/>
+          <w:bCs/>
+        </w:rPr>
+        <w:t>Network ID</w:t>
+      </w:r>
+      <w:r>
+        <w:t>: Devices can only communicate with each other if they have the same Network ID.</w:t>
+      </w:r>
+      <w:r>
+        <w:t xml:space="preserve"> This allows multiple base stations to work in the same area.</w:t>
+      </w:r>
+    </w:p>
+    <w:p>
+      <w:pPr>
+        <w:pStyle w:val="ListParagraph"/>
+        <w:ind w:left="0"/>
+      </w:pPr>
+    </w:p>
+    <w:p>
+      <w:pPr>
+        <w:pStyle w:val="ListParagraph"/>
+        <w:ind w:left="0"/>
+      </w:pPr>
+      <w:r>
+        <w:rPr>
+          <w:b/>
+          <w:bCs/>
+        </w:rPr>
+        <w:t>Spreading Factor</w:t>
+      </w:r>
+      <w:r>
+        <w:t xml:space="preserve">: A parameter related to </w:t>
+      </w:r>
+      <w:r>
+        <w:t xml:space="preserve">the time it takes to transmit data and the range the data can be sent reliably. Larger spreading factors take longer to send but </w:t>
+      </w:r>
+      <w:r>
+        <w:t>can</w:t>
+      </w:r>
+      <w:r>
+        <w:t xml:space="preserve"> send </w:t>
+      </w:r>
+      <w:r>
+        <w:t xml:space="preserve">information </w:t>
+      </w:r>
+      <w:r>
+        <w:t xml:space="preserve">over longer distances. Smaller spreading factors transmit data more quickly, but less reliably. </w:t>
+      </w:r>
+      <w:r>
+        <w:t xml:space="preserve">Valid range is 7-12. </w:t>
+      </w:r>
+    </w:p>
+    <w:p>
+      <w:pPr>
+        <w:pStyle w:val="ListParagraph"/>
+        <w:ind w:left="0"/>
+      </w:pPr>
+    </w:p>
+    <w:p>
+      <w:pPr>
+        <w:pStyle w:val="ListParagraph"/>
+        <w:ind w:left="0"/>
+      </w:pPr>
+      <w:r>
+        <w:rPr>
+          <w:b/>
+          <w:bCs/>
+        </w:rPr>
+        <w:t>Bandwidth</w:t>
+      </w:r>
+      <w:r>
+        <w:t xml:space="preserve">: Related to </w:t>
+      </w:r>
+      <w:r>
+        <w:t>how quickly bits are transmitted for a given Spreading Factor. The default value of 7 (125 kHz) should be sufficient for most applications.</w:t>
+      </w:r>
+    </w:p>
+    <w:p>
+      <w:pPr>
+        <w:pStyle w:val="ListParagraph"/>
+        <w:ind w:left="0"/>
+      </w:pPr>
+    </w:p>
+    <w:p>
+      <w:pPr>
+        <w:pStyle w:val="ListParagraph"/>
+        <w:ind w:left="0"/>
+      </w:pPr>
+      <w:r>
+        <w:rPr>
+          <w:b/>
+          <w:bCs/>
+        </w:rPr>
+        <w:t>Band</w:t>
+      </w:r>
+      <w:r>
+        <w:t xml:space="preserve">: The frequency (in Hz) of the RF transmissions. In cases where there is single frequency interference, this may be changed. </w:t>
+      </w:r>
+    </w:p>
+    <w:p>
+      <w:pPr>
+        <w:pStyle w:val="ListParagraph"/>
+        <w:ind w:left="0"/>
+      </w:pPr>
+    </w:p>
+    <w:p>
+      <w:pPr>
+        <w:pStyle w:val="ListParagraph"/>
+        <w:ind w:left="0"/>
+      </w:pPr>
+      <w:r>
+        <w:rPr>
+          <w:b/>
+          <w:bCs/>
+        </w:rPr>
+        <w:t>Coding Rate</w:t>
+      </w:r>
+      <w:r>
+        <w:t>: Smaller values result in faster transmission.</w:t>
+      </w:r>
+    </w:p>
+    <w:p>
+      <w:pPr>
+        <w:pStyle w:val="ListParagraph"/>
+        <w:ind w:left="0"/>
+      </w:pPr>
+    </w:p>
+    <w:p>
+      <w:pPr>
+        <w:pStyle w:val="ListParagraph"/>
+        <w:ind w:left="0"/>
+      </w:pPr>
+      <w:r>
+        <w:rPr>
+          <w:b/>
+          <w:bCs/>
+        </w:rPr>
+        <w:t>Preamble</w:t>
+      </w:r>
+      <w:r>
+        <w:t xml:space="preserve">: A series of transitions at the start of a message that helps the radios synchronize. </w:t>
+      </w:r>
+      <w:r>
+        <w:t>Higher values are more reliable but take longer to transmit. (Should rarely need to be changed.)</w:t>
+      </w:r>
+    </w:p>
+    <w:p>
+      <w:r>
+        <w:br w:type="page"/>
+      </w:r>
+    </w:p>
+    <w:p>
+      <w:pPr>
+        <w:pStyle w:val="Heading3"/>
+      </w:pPr>
+      <w:r>
+        <w:lastRenderedPageBreak/>
+        <w:t>LIDAR Parameters</w:t>
+      </w:r>
+    </w:p>
+    <w:p/>
+    <w:p>
+      <w:r>
+        <w:rPr>
+          <w:noProof/>
+        </w:rPr>
+        <w:drawing>
+          <wp:anchor distT="0" distB="0" distL="114300" distR="114300" simplePos="0" relativeHeight="251667456" behindDoc="1" locked="0" layoutInCell="1" allowOverlap="1" wp14:anchorId="36A738ED" wp14:editId="2541E624">
+            <wp:simplePos x="0" y="0"/>
+            <wp:positionH relativeFrom="margin">
+              <wp:align>right</wp:align>
+            </wp:positionH>
+            <wp:positionV relativeFrom="paragraph">
+              <wp:posOffset>8890</wp:posOffset>
+            </wp:positionV>
+            <wp:extent cx="2980690" cy="4572000"/>
+            <wp:effectExtent l="0" t="0" r="0" b="0"/>
+            <wp:wrapSquare wrapText="bothSides"/>
+            <wp:docPr id="5" name="Picture 5"/>
+            <wp:cNvGraphicFramePr>
+              <a:graphicFrameLocks xmlns:a="http://schemas.openxmlformats.org/drawingml/2006/main" noChangeAspect="1"/>
+            </wp:cNvGraphicFramePr>
+            <a:graphic xmlns:a="http://schemas.openxmlformats.org/drawingml/2006/main">
+              <a:graphicData uri="http://schemas.openxmlformats.org/drawingml/2006/picture">
+                <pic:pic xmlns:pic="http://schemas.openxmlformats.org/drawingml/2006/picture">
+                  <pic:nvPicPr>
+                    <pic:cNvPr id="1" name=""/>
+                    <pic:cNvPicPr/>
+                  </pic:nvPicPr>
+                  <pic:blipFill>
+                    <a:blip r:embed="rId28">
+                      <a:extLst>
+                        <a:ext uri="{28A0092B-C50C-407E-A947-70E740481C1C}">
+                          <a14:useLocalDpi xmlns:a14="http://schemas.microsoft.com/office/drawing/2010/main" val="0"/>
+                        </a:ext>
+                      </a:extLst>
+                    </a:blip>
+                    <a:stretch>
+                      <a:fillRect/>
+                    </a:stretch>
+                  </pic:blipFill>
+                  <pic:spPr>
+                    <a:xfrm>
+                      <a:off x="0" y="0"/>
+                      <a:ext cx="2980690" cy="4572000"/>
+                    </a:xfrm>
+                    <a:prstGeom prst="rect">
+                      <a:avLst/>
+                    </a:prstGeom>
+                  </pic:spPr>
+                </pic:pic>
+              </a:graphicData>
+            </a:graphic>
+          </wp:anchor>
+        </w:drawing>
+      </w:r>
+      <w:r>
         <w:t xml:space="preserve">For Vehicle </w:t>
       </w:r>
       <w:r>
@@ -5205,7 +5303,7 @@
                     <pic:cNvPicPr/>
                   </pic:nvPicPr>
                   <pic:blipFill>
-                    <a:blip r:embed="rId27">
+                    <a:blip r:embed="rId29">
                       <a:extLst>
                         <a:ext uri="{28A0092B-C50C-407E-A947-70E740481C1C}">
                           <a14:useLocalDpi xmlns:a14="http://schemas.microsoft.com/office/drawing/2010/main" val="0"/>
@@ -5328,7 +5426,7 @@
                     </pic:cNvPicPr>
                   </pic:nvPicPr>
                   <pic:blipFill>
-                    <a:blip r:embed="rId28" cstate="print">
+                    <a:blip r:embed="rId30" cstate="print">
                       <a:extLst>
                         <a:ext uri="{28A0092B-C50C-407E-A947-70E740481C1C}">
                           <a14:useLocalDpi xmlns:a14="http://schemas.microsoft.com/office/drawing/2010/main" val="0"/>
@@ -5448,7 +5546,7 @@
                     <pic:cNvPicPr/>
                   </pic:nvPicPr>
                   <pic:blipFill>
-                    <a:blip r:embed="rId29" cstate="print">
+                    <a:blip r:embed="rId31" cstate="print">
                       <a:extLst>
                         <a:ext uri="{28A0092B-C50C-407E-A947-70E740481C1C}">
                           <a14:useLocalDpi xmlns:a14="http://schemas.microsoft.com/office/drawing/2010/main" val="0"/>
@@ -5531,7 +5629,7 @@
                     <pic:cNvPicPr/>
                   </pic:nvPicPr>
                   <pic:blipFill>
-                    <a:blip r:embed="rId30" cstate="print">
+                    <a:blip r:embed="rId32" cstate="print">
                       <a:extLst>
                         <a:ext uri="{28A0092B-C50C-407E-A947-70E740481C1C}">
                           <a14:useLocalDpi xmlns:a14="http://schemas.microsoft.com/office/drawing/2010/main" val="0"/>
@@ -5609,7 +5707,7 @@
                     <pic:cNvPicPr/>
                   </pic:nvPicPr>
                   <pic:blipFill>
-                    <a:blip r:embed="rId31" cstate="print">
+                    <a:blip r:embed="rId33" cstate="print">
                       <a:extLst>
                         <a:ext uri="{28A0092B-C50C-407E-A947-70E740481C1C}">
                           <a14:useLocalDpi xmlns:a14="http://schemas.microsoft.com/office/drawing/2010/main" val="0"/>
@@ -5707,7 +5805,7 @@
                     <pic:cNvPicPr/>
                   </pic:nvPicPr>
                   <pic:blipFill>
-                    <a:blip r:embed="rId32" cstate="print">
+                    <a:blip r:embed="rId34" cstate="print">
                       <a:extLst>
                         <a:ext uri="{28A0092B-C50C-407E-A947-70E740481C1C}">
                           <a14:useLocalDpi xmlns:a14="http://schemas.microsoft.com/office/drawing/2010/main" val="0"/>
@@ -5873,15 +5971,7 @@
     </w:p>
     <w:p>
       <w:r>
-        <w:t xml:space="preserve">These limits are designed to provide reasonable protection against harmful interference in a residential installation. This equipment generates, </w:t>
-      </w:r>
-      <w:proofErr w:type="gramStart"/>
-      <w:r>
-        <w:t>uses</w:t>
-      </w:r>
-      <w:proofErr w:type="gramEnd"/>
-      <w:r>
-        <w:t xml:space="preserve"> and can radiate radio frequency energy and, if not installed and used in accordance with the instructions, may cause harmful interference to radio communications. However, there is no guarantee that interference will not occur in a particular installation. If this equipment does cause harmful interference to radio or television reception, which can be determined by turning the equipment off and on, the user is encouraged to try to correct the interference by one or more of the following measures: </w:t>
+        <w:t xml:space="preserve">These limits are designed to provide reasonable protection against harmful interference in a residential installation. This equipment generates, uses and can radiate radio frequency energy and, if not installed and used in accordance with the instructions, may cause harmful interference to radio communications. However, there is no guarantee that interference will not occur in a particular installation. If this equipment does cause harmful interference to radio or television reception, which can be determined by turning the equipment off and on, the user is encouraged to try to correct the interference by one or more of the following measures: </w:t>
       </w:r>
     </w:p>
     <w:p>
@@ -6233,15 +6323,7 @@
       </w:r>
       <w:r>
         <w:tab/>
-        <w:t xml:space="preserve">Battery: Capacity 12,800mAh, </w:t>
-      </w:r>
-      <w:proofErr w:type="gramStart"/>
-      <w:r>
-        <w:t>47 Watt</w:t>
-      </w:r>
-      <w:proofErr w:type="gramEnd"/>
-      <w:r>
-        <w:t xml:space="preserve"> Hours</w:t>
+        <w:t>Battery: Capacity 12,800mAh, 47 Watt Hours</w:t>
       </w:r>
     </w:p>
     <w:p>
@@ -6391,7 +6473,7 @@
     <w:p/>
     <w:p/>
     <w:sectPr>
-      <w:footerReference w:type="default" r:id="rId33"/>
+      <w:footerReference w:type="default" r:id="rId35"/>
       <w:pgSz w:w="12240" w:h="15840"/>
       <w:pgMar w:top="1440" w:right="1440" w:bottom="1440" w:left="1440" w:header="720" w:footer="720" w:gutter="0"/>
       <w:cols w:space="720"/>

</xml_diff>